<commit_message>
finished final vision scope
</commit_message>
<xml_diff>
--- a/Documentation/Final Vision Scope.docx
+++ b/Documentation/Final Vision Scope.docx
@@ -1714,7 +1714,7 @@
               <w:ind w:left="140"/>
             </w:pPr>
             <w:r>
-              <w:t>Group 7</w:t>
+              <w:t>Mouseville Team</w:t>
             </w:r>
           </w:p>
         </w:tc>
@@ -1754,7 +1754,7 @@
               <w:ind w:left="140"/>
             </w:pPr>
             <w:r>
-              <w:t>09/10/2013</w:t>
+              <w:t>04/15/2014</w:t>
             </w:r>
           </w:p>
         </w:tc>
@@ -1794,7 +1794,7 @@
               <w:ind w:left="140"/>
             </w:pPr>
             <w:r>
-              <w:t>09/10/2013</w:t>
+              <w:t>04/18/2014</w:t>
             </w:r>
           </w:p>
         </w:tc>
@@ -2043,12 +2043,7 @@
         <w:jc w:val="both"/>
       </w:pPr>
       <w:r>
-        <w:t>!!!</w:t>
-      </w:r>
-      <w:bookmarkStart w:id="11" w:name="_GoBack"/>
-      <w:bookmarkEnd w:id="11"/>
-      <w:r>
-        <w:t>The scope of the PFAST Saas (Software as a Service) Web Application Project project includes three main elements:  Expanding/enhancing the functionality of the web site, providing PFAST as a web-based service, and delivering useful feedback and validation concerning client input data.</w:t>
+        <w:t>The scope of the Mouseville iPad application includes three main elements: creating an intuitive way to input mouse data, making it easy to view that mouse data at a later time, and exporting the data to an external CSV file.</w:t>
       </w:r>
     </w:p>
     <w:p>
@@ -2057,28 +2052,26 @@
         <w:spacing w:before="360" w:after="80"/>
         <w:contextualSpacing w:val="0"/>
       </w:pPr>
-      <w:bookmarkStart w:id="12" w:name="h.mg1ln5gagdez" w:colFirst="0" w:colLast="0"/>
-      <w:bookmarkEnd w:id="12"/>
+      <w:bookmarkStart w:id="11" w:name="h.mg1ln5gagdez" w:colFirst="0" w:colLast="0"/>
+      <w:bookmarkEnd w:id="11"/>
       <w:r>
         <w:rPr>
           <w:rFonts w:ascii="Arial" w:eastAsia="Arial" w:hAnsi="Arial" w:cs="Arial"/>
           <w:sz w:val="34"/>
         </w:rPr>
-        <w:t>Web Site Enhancement</w:t>
-      </w:r>
-    </w:p>
-    <w:p>
-      <w:r>
-        <w:t xml:space="preserve">The existing </w:t>
+        <w:t>Intuitive Mouse Data I</w:t>
       </w:r>
       <w:r>
         <w:rPr>
-          <w:i/>
+          <w:rFonts w:ascii="Arial" w:eastAsia="Arial" w:hAnsi="Arial" w:cs="Arial"/>
+          <w:sz w:val="34"/>
         </w:rPr>
-        <w:t xml:space="preserve">leanandflexible.com </w:t>
-      </w:r>
-      <w:r>
-        <w:t>Web site is to be enhanced for users of the PFAST application.  Registered users will now have access for pay-per use of the PFAST software through a link on the main page.  New user account pages will be developed for the management and tracking of previous purchases of PFAST software use.</w:t>
+        <w:t>nput</w:t>
+      </w:r>
+    </w:p>
+    <w:p>
+      <w:r>
+        <w:t>The current method of inputting data into his collection is by manually writing it down in a notebook. Mouseville allows the user to easily create new racks, cages, and mice and to place the mice anywhere within the defined rack space. The user will also be able to edit any of these details any time at their leisure.</w:t>
       </w:r>
     </w:p>
     <w:p/>
@@ -2092,7 +2085,10 @@
         <w:contextualSpacing/>
       </w:pPr>
       <w:r>
-        <w:t>PFAST users will be able to upload their existing input files through a new PFAST landing page designed for integration with the application.</w:t>
+        <w:t xml:space="preserve">Mouseville users will be able to create a new rack through the </w:t>
+      </w:r>
+      <w:r>
+        <w:t>new rack function found on the home screen. Simply touch the plus sign in the upper right hand corner of the screen and input the desired information.</w:t>
       </w:r>
     </w:p>
     <w:p>
@@ -2105,7 +2101,7 @@
         <w:contextualSpacing/>
       </w:pPr>
       <w:r>
-        <w:t>Payment will be prompted for exclusively via PayPal through the Web site prior to the user receiving the output file produced by the application.</w:t>
+        <w:t>Once a rack has been created, users can input data into the cells by navigating into the rack and touching the desired cell. From there, users may change the name, notes, labels, and the mice in the cage.</w:t>
       </w:r>
     </w:p>
     <w:p>
@@ -2118,7 +2114,8 @@
         <w:contextualSpacing/>
       </w:pPr>
       <w:r>
-        <w:t>New user account landing pages will allow for users to view and re-download PFAST outputs that had been previously purchased.</w:t>
+        <w:lastRenderedPageBreak/>
+        <w:t>Within the cage view, mice may be added to the cage by touching the plus sign in the upper right hand corner of the “Mice” section. Similar to the rack view, input the desired data and press create when finished.</w:t>
       </w:r>
     </w:p>
     <w:p>
@@ -2132,20 +2129,19 @@
         <w:spacing w:before="360" w:after="80"/>
         <w:contextualSpacing w:val="0"/>
       </w:pPr>
-      <w:bookmarkStart w:id="13" w:name="h.8jnbyovid346" w:colFirst="0" w:colLast="0"/>
-      <w:bookmarkEnd w:id="13"/>
+      <w:bookmarkStart w:id="12" w:name="h.8jnbyovid346" w:colFirst="0" w:colLast="0"/>
+      <w:bookmarkEnd w:id="12"/>
       <w:r>
         <w:rPr>
           <w:rFonts w:ascii="Arial" w:eastAsia="Arial" w:hAnsi="Arial" w:cs="Arial"/>
           <w:sz w:val="34"/>
         </w:rPr>
-        <w:lastRenderedPageBreak/>
-        <w:t>PFAST as a Web Service</w:t>
-      </w:r>
-    </w:p>
-    <w:p>
-      <w:r>
-        <w:t>The existing PFAST application will be redesigned to operate as a web service which accepts input from a web browser and provides output to the user via email and/or direct storage on the Web server.</w:t>
+        <w:t>Easily Edit Mouse Data</w:t>
+      </w:r>
+    </w:p>
+    <w:p>
+      <w:r>
+        <w:t>Existing mouse data can be easily edited at any time. Within the app, editing the details of any rack, cage, or mouse is similar to creating them.</w:t>
       </w:r>
     </w:p>
     <w:p>
@@ -2154,52 +2150,51 @@
       </w:r>
     </w:p>
     <w:p>
-      <w:r>
-        <w:t xml:space="preserve"> Features of PFAST as a web service:</w:t>
-      </w:r>
-    </w:p>
-    <w:p>
-      <w:r>
-        <w:t xml:space="preserve"> </w:t>
-      </w:r>
-    </w:p>
-    <w:p>
-      <w:pPr>
+      <w:pPr>
+        <w:pStyle w:val="ListParagraph"/>
         <w:numPr>
           <w:ilvl w:val="0"/>
-          <w:numId w:val="6"/>
+          <w:numId w:val="8"/>
         </w:numPr>
-        <w:ind w:hanging="359"/>
-        <w:contextualSpacing/>
-      </w:pPr>
-      <w:r>
-        <w:t>Existing PFAST input methods redesigned to accept input across a web service</w:t>
-      </w:r>
-    </w:p>
-    <w:p>
-      <w:pPr>
+      </w:pPr>
+      <w:r>
+        <w:t>To edit the rack settings, navigate into the rack, where you can see all the cages in the rack. Click on the settings button in the upper left corner to navigate to the settings menu, where you’re able to change the labels for the respective rack.</w:t>
+      </w:r>
+    </w:p>
+    <w:p>
+      <w:pPr>
+        <w:pStyle w:val="ListParagraph"/>
         <w:numPr>
           <w:ilvl w:val="0"/>
-          <w:numId w:val="6"/>
+          <w:numId w:val="8"/>
         </w:numPr>
-        <w:ind w:hanging="359"/>
-        <w:contextualSpacing/>
-      </w:pPr>
-      <w:r>
-        <w:t>Existing PFAST output methods redesigned to allow output across a web service</w:t>
-      </w:r>
-    </w:p>
-    <w:p>
-      <w:pPr>
+      </w:pPr>
+      <w:r>
+        <w:t>Cage settings are the exact same as creating the cage. Navigate into the cage and change the desired information in that screen.</w:t>
+      </w:r>
+    </w:p>
+    <w:p>
+      <w:pPr>
+        <w:pStyle w:val="ListParagraph"/>
         <w:numPr>
           <w:ilvl w:val="0"/>
-          <w:numId w:val="6"/>
+          <w:numId w:val="8"/>
         </w:numPr>
-        <w:ind w:hanging="359"/>
-        <w:contextualSpacing/>
-      </w:pPr>
-      <w:r>
-        <w:t>Web service implementation guarantees PFAST output processing is decoupled from client side implementations and fully scalable.</w:t>
+      </w:pPr>
+      <w:r>
+        <w:t>Mouse settings are changed by clicking on the edit icon next to the move icon in the mouse section of the cage view. To finish, just press save in the pop up menu.</w:t>
+      </w:r>
+    </w:p>
+    <w:p>
+      <w:pPr>
+        <w:pStyle w:val="ListParagraph"/>
+        <w:numPr>
+          <w:ilvl w:val="0"/>
+          <w:numId w:val="8"/>
+        </w:numPr>
+      </w:pPr>
+      <w:r>
+        <w:t>Genotype settings are found on the home screen. Touch the gear icon in the upper left corner, and add or delete the desired genotypes.</w:t>
       </w:r>
     </w:p>
     <w:p/>
@@ -2210,16 +2205,12 @@
           <w:b/>
           <w:sz w:val="34"/>
         </w:rPr>
-        <w:t>Input Validation and Feedback</w:t>
-      </w:r>
-    </w:p>
-    <w:p/>
-    <w:p>
-      <w:pPr>
-        <w:ind w:firstLine="720"/>
-      </w:pPr>
-      <w:r>
-        <w:t>The current PFAST application provides validation of input data as it converts input from a Microsoft Excel spreadsheet into a program-readable format.  When data input fails the validation process, the user is provided a non-descript error message and the data is not converted.  As part of the accessibility requirements, the error-handling will be enhanced to provide details regarding potential errors in the input that will give an end user a better chance at correcting the input.</w:t>
+        <w:t>Export Mouse Data to CSV</w:t>
+      </w:r>
+    </w:p>
+    <w:p>
+      <w:r>
+        <w:t>Users may choose to export the mouse data out of the application to be viewed on another application such as Microsoft Excel. To do this, the app allows for the database to be exported via a CSV (Comma Separated Values) file. At the home screen, click on the gear icon in the top right corner and navigate down to the bottom of the screen. Touch the “Export to CSV” button, and the app will attach the file to an email, which can be sent wherever the user likes.</w:t>
       </w:r>
     </w:p>
     <w:p>
@@ -2228,34 +2219,8 @@
         <w:spacing w:before="360" w:after="80"/>
         <w:contextualSpacing w:val="0"/>
       </w:pPr>
-      <w:bookmarkStart w:id="14" w:name="h.ks4f2499x966" w:colFirst="0" w:colLast="0"/>
-      <w:bookmarkEnd w:id="14"/>
-    </w:p>
-    <w:p>
-      <w:pPr>
-        <w:pStyle w:val="Heading2"/>
-        <w:spacing w:before="360" w:after="80"/>
-        <w:contextualSpacing w:val="0"/>
-      </w:pPr>
-      <w:bookmarkStart w:id="15" w:name="h.hxrmb8mstdhn" w:colFirst="0" w:colLast="0"/>
-      <w:bookmarkEnd w:id="15"/>
-      <w:r>
-        <w:rPr>
-          <w:rFonts w:ascii="Arial" w:eastAsia="Arial" w:hAnsi="Arial" w:cs="Arial"/>
-          <w:b w:val="0"/>
-          <w:sz w:val="22"/>
-        </w:rPr>
-        <w:t>All of these areas of functionality will be delivered as the first version of the PFAST Saas (Software as a Service) . Functionality is described in more detail later in this document.</w:t>
-      </w:r>
-    </w:p>
-    <w:p>
-      <w:pPr>
-        <w:pStyle w:val="Heading2"/>
-        <w:spacing w:before="360" w:after="80"/>
-        <w:contextualSpacing w:val="0"/>
-      </w:pPr>
-      <w:bookmarkStart w:id="16" w:name="h.iynycp3hi70l" w:colFirst="0" w:colLast="0"/>
-      <w:bookmarkEnd w:id="16"/>
+      <w:bookmarkStart w:id="13" w:name="h.iynycp3hi70l" w:colFirst="0" w:colLast="0"/>
+      <w:bookmarkEnd w:id="13"/>
       <w:r>
         <w:rPr>
           <w:rFonts w:ascii="Arial" w:eastAsia="Arial" w:hAnsi="Arial" w:cs="Arial"/>
@@ -2266,7 +2231,13 @@
     </w:p>
     <w:p>
       <w:r>
-        <w:t>The following functions are considered out of scope for Version 1 of the PFAST Saas (Software as a Service) Web application. Future versions may address items not in scope, and those deemed not feasible during V1.0.</w:t>
+        <w:t xml:space="preserve">The following functions are considered out of scope for Version 1 of </w:t>
+      </w:r>
+      <w:r>
+        <w:t>Mouseville</w:t>
+      </w:r>
+      <w:r>
+        <w:t>. Future versions may address items not in scope, and those deemed not feasible during V1.0.</w:t>
       </w:r>
     </w:p>
     <w:p>
@@ -2334,8 +2305,8 @@
               <w:spacing w:before="200" w:after="40"/>
               <w:contextualSpacing w:val="0"/>
             </w:pPr>
-            <w:bookmarkStart w:id="17" w:name="h.yn6sjq922mjm" w:colFirst="0" w:colLast="0"/>
-            <w:bookmarkEnd w:id="17"/>
+            <w:bookmarkStart w:id="14" w:name="h.yn6sjq922mjm" w:colFirst="0" w:colLast="0"/>
+            <w:bookmarkEnd w:id="14"/>
             <w:r>
               <w:rPr>
                 <w:rFonts w:ascii="Arial" w:eastAsia="Arial" w:hAnsi="Arial" w:cs="Arial"/>
@@ -2361,51 +2332,14 @@
             </w:tcMar>
           </w:tcPr>
           <w:p>
-            <w:r>
-              <w:t>Improving the readability of the output file.</w:t>
-            </w:r>
-          </w:p>
-          <w:p>
-            <w:pPr>
-              <w:numPr>
-                <w:ilvl w:val="0"/>
-                <w:numId w:val="7"/>
-              </w:numPr>
-              <w:ind w:hanging="359"/>
+            <w:pPr>
               <w:contextualSpacing/>
             </w:pPr>
             <w:r>
-              <w:t>Removing excess pages</w:t>
-            </w:r>
-          </w:p>
-          <w:p>
-            <w:pPr>
-              <w:numPr>
-                <w:ilvl w:val="0"/>
-                <w:numId w:val="7"/>
-              </w:numPr>
-              <w:ind w:hanging="359"/>
-              <w:contextualSpacing/>
-            </w:pPr>
-            <w:r>
-              <w:t>Remove purple highlighting on output grid.</w:t>
-            </w:r>
-          </w:p>
-          <w:p>
-            <w:pPr>
-              <w:numPr>
-                <w:ilvl w:val="0"/>
-                <w:numId w:val="7"/>
-              </w:numPr>
-              <w:ind w:hanging="359"/>
-              <w:contextualSpacing/>
-            </w:pPr>
-            <w:r>
-              <w:t xml:space="preserve">Fix alignment of numbers to </w:t>
-            </w:r>
-            <w:r>
-              <w:lastRenderedPageBreak/>
-              <w:t xml:space="preserve">graphics </w:t>
+              <w:t>Implementing an import function</w:t>
+            </w:r>
+            <w:r>
+              <w:t xml:space="preserve"> </w:t>
             </w:r>
           </w:p>
         </w:tc>
@@ -2421,7 +2355,6 @@
           </w:tcPr>
           <w:p>
             <w:r>
-              <w:lastRenderedPageBreak/>
               <w:t>Requested by Client</w:t>
             </w:r>
           </w:p>
@@ -2440,8 +2373,10 @@
           </w:tcPr>
           <w:p>
             <w:r>
-              <w:lastRenderedPageBreak/>
-              <w:t xml:space="preserve">Expansion of ‘LeanAndFlexible’ website to provide suite of various services </w:t>
+              <w:t>Extend functionality of the app to include multiple users</w:t>
+            </w:r>
+            <w:r>
+              <w:t xml:space="preserve"> </w:t>
             </w:r>
           </w:p>
         </w:tc>
@@ -2458,6 +2393,40 @@
           <w:p>
             <w:r>
               <w:t xml:space="preserve">Requested by Client </w:t>
+            </w:r>
+          </w:p>
+        </w:tc>
+      </w:tr>
+      <w:tr>
+        <w:tc>
+          <w:tcPr>
+            <w:tcW w:w="3950" w:type="dxa"/>
+            <w:tcMar>
+              <w:top w:w="100" w:type="dxa"/>
+              <w:left w:w="100" w:type="dxa"/>
+              <w:bottom w:w="100" w:type="dxa"/>
+              <w:right w:w="100" w:type="dxa"/>
+            </w:tcMar>
+          </w:tcPr>
+          <w:p>
+            <w:r>
+              <w:t>Add the ability for the database to be saved in cloud storage</w:t>
+            </w:r>
+          </w:p>
+        </w:tc>
+        <w:tc>
+          <w:tcPr>
+            <w:tcW w:w="3485" w:type="dxa"/>
+            <w:tcMar>
+              <w:top w:w="100" w:type="dxa"/>
+              <w:left w:w="100" w:type="dxa"/>
+              <w:bottom w:w="100" w:type="dxa"/>
+              <w:right w:w="100" w:type="dxa"/>
+            </w:tcMar>
+          </w:tcPr>
+          <w:p>
+            <w:r>
+              <w:t>Requested by Client</w:t>
             </w:r>
           </w:p>
         </w:tc>
@@ -2475,8 +2444,8 @@
         <w:spacing w:before="360" w:after="80"/>
         <w:contextualSpacing w:val="0"/>
       </w:pPr>
-      <w:bookmarkStart w:id="18" w:name="h.gnuk509r8fh4" w:colFirst="0" w:colLast="0"/>
-      <w:bookmarkEnd w:id="18"/>
+      <w:bookmarkStart w:id="15" w:name="h.gnuk509r8fh4" w:colFirst="0" w:colLast="0"/>
+      <w:bookmarkEnd w:id="15"/>
       <w:r>
         <w:rPr>
           <w:rFonts w:ascii="Arial" w:eastAsia="Arial" w:hAnsi="Arial" w:cs="Arial"/>
@@ -2503,10 +2472,13 @@
         <w:rPr>
           <w:b/>
         </w:rPr>
-        <w:t>Enhancements to Web site</w:t>
-      </w:r>
-      <w:r>
-        <w:t xml:space="preserve">: Expand the current web site to include access to the new PFAST Saas, a new landing page for uploading input into PFAST, implementation of a payment wall that users must pass to receive PFAST output, and the development of new user account landing pages where PFAST history and output can be viewed and tracked.  </w:t>
+        <w:t>Implementation of data collection app</w:t>
+      </w:r>
+      <w:r>
+        <w:t>:</w:t>
+      </w:r>
+      <w:r>
+        <w:t xml:space="preserve"> Implement an app that makes it easy to input information specifically for the purpose of breast cancer research. This includes creating representing the containers of said mice through means of representing the cages that carry the mice and the racks that carry the cages.</w:t>
       </w:r>
     </w:p>
     <w:p>
@@ -2522,10 +2494,13 @@
         <w:rPr>
           <w:b/>
         </w:rPr>
-        <w:t>PFAST as a Web Service</w:t>
-      </w:r>
-      <w:r>
-        <w:t>: Create a web-based application from the current GUI application, accepting inputs from the web and creating output that can then be e-mailed to the end user.</w:t>
+        <w:t>Easy to view data any time</w:t>
+      </w:r>
+      <w:r>
+        <w:t>:</w:t>
+      </w:r>
+      <w:r>
+        <w:t xml:space="preserve"> Allow the user to easily view data in a systematic and intuitive manner. The app will also allow users to edit the data and customize the meanings of certain components to aid them in viewing the data easier.</w:t>
       </w:r>
     </w:p>
     <w:p>
@@ -2549,6 +2524,8 @@
       <w:r>
         <w:t xml:space="preserve">Improve error-message response from the application to provide better clarity in problems detected in the provided input. </w:t>
       </w:r>
+      <w:bookmarkStart w:id="16" w:name="_GoBack"/>
+      <w:bookmarkEnd w:id="16"/>
     </w:p>
     <w:p>
       <w:pPr>
@@ -2569,7 +2546,13 @@
         <w:t>Application independence</w:t>
       </w:r>
       <w:r>
-        <w:t>: Provide functionality for input via comma-separated values (.CSV) format, allowing for easier manipulation of data and importing/exporting to other programs for further data analysis.</w:t>
+        <w:t>: Provide functionality for input via comma-separated values (.CSV) format, allowing for easier man</w:t>
+      </w:r>
+      <w:r>
+        <w:t xml:space="preserve">ipulation of data and </w:t>
+      </w:r>
+      <w:r>
+        <w:t>exporting to other programs for further data analysis.</w:t>
       </w:r>
     </w:p>
     <w:p/>
@@ -2698,6 +2681,119 @@
     </w:lvl>
   </w:abstractNum>
   <w:abstractNum w:abstractNumId="1">
+    <w:nsid w:val="165734BD"/>
+    <w:multiLevelType w:val="hybridMultilevel"/>
+    <w:tmpl w:val="CBF05B12"/>
+    <w:lvl w:ilvl="0" w:tplc="04090001">
+      <w:start w:val="1"/>
+      <w:numFmt w:val="bullet"/>
+      <w:lvlText w:val=""/>
+      <w:lvlJc w:val="left"/>
+      <w:pPr>
+        <w:ind w:left="780" w:hanging="360"/>
+      </w:pPr>
+      <w:rPr>
+        <w:rFonts w:ascii="Symbol" w:hAnsi="Symbol" w:hint="default"/>
+      </w:rPr>
+    </w:lvl>
+    <w:lvl w:ilvl="1" w:tplc="04090003" w:tentative="1">
+      <w:start w:val="1"/>
+      <w:numFmt w:val="bullet"/>
+      <w:lvlText w:val="o"/>
+      <w:lvlJc w:val="left"/>
+      <w:pPr>
+        <w:ind w:left="1500" w:hanging="360"/>
+      </w:pPr>
+      <w:rPr>
+        <w:rFonts w:ascii="Courier New" w:hAnsi="Courier New" w:cs="Courier New" w:hint="default"/>
+      </w:rPr>
+    </w:lvl>
+    <w:lvl w:ilvl="2" w:tplc="04090005" w:tentative="1">
+      <w:start w:val="1"/>
+      <w:numFmt w:val="bullet"/>
+      <w:lvlText w:val=""/>
+      <w:lvlJc w:val="left"/>
+      <w:pPr>
+        <w:ind w:left="2220" w:hanging="360"/>
+      </w:pPr>
+      <w:rPr>
+        <w:rFonts w:ascii="Wingdings" w:hAnsi="Wingdings" w:hint="default"/>
+      </w:rPr>
+    </w:lvl>
+    <w:lvl w:ilvl="3" w:tplc="04090001" w:tentative="1">
+      <w:start w:val="1"/>
+      <w:numFmt w:val="bullet"/>
+      <w:lvlText w:val=""/>
+      <w:lvlJc w:val="left"/>
+      <w:pPr>
+        <w:ind w:left="2940" w:hanging="360"/>
+      </w:pPr>
+      <w:rPr>
+        <w:rFonts w:ascii="Symbol" w:hAnsi="Symbol" w:hint="default"/>
+      </w:rPr>
+    </w:lvl>
+    <w:lvl w:ilvl="4" w:tplc="04090003" w:tentative="1">
+      <w:start w:val="1"/>
+      <w:numFmt w:val="bullet"/>
+      <w:lvlText w:val="o"/>
+      <w:lvlJc w:val="left"/>
+      <w:pPr>
+        <w:ind w:left="3660" w:hanging="360"/>
+      </w:pPr>
+      <w:rPr>
+        <w:rFonts w:ascii="Courier New" w:hAnsi="Courier New" w:cs="Courier New" w:hint="default"/>
+      </w:rPr>
+    </w:lvl>
+    <w:lvl w:ilvl="5" w:tplc="04090005" w:tentative="1">
+      <w:start w:val="1"/>
+      <w:numFmt w:val="bullet"/>
+      <w:lvlText w:val=""/>
+      <w:lvlJc w:val="left"/>
+      <w:pPr>
+        <w:ind w:left="4380" w:hanging="360"/>
+      </w:pPr>
+      <w:rPr>
+        <w:rFonts w:ascii="Wingdings" w:hAnsi="Wingdings" w:hint="default"/>
+      </w:rPr>
+    </w:lvl>
+    <w:lvl w:ilvl="6" w:tplc="04090001" w:tentative="1">
+      <w:start w:val="1"/>
+      <w:numFmt w:val="bullet"/>
+      <w:lvlText w:val=""/>
+      <w:lvlJc w:val="left"/>
+      <w:pPr>
+        <w:ind w:left="5100" w:hanging="360"/>
+      </w:pPr>
+      <w:rPr>
+        <w:rFonts w:ascii="Symbol" w:hAnsi="Symbol" w:hint="default"/>
+      </w:rPr>
+    </w:lvl>
+    <w:lvl w:ilvl="7" w:tplc="04090003" w:tentative="1">
+      <w:start w:val="1"/>
+      <w:numFmt w:val="bullet"/>
+      <w:lvlText w:val="o"/>
+      <w:lvlJc w:val="left"/>
+      <w:pPr>
+        <w:ind w:left="5820" w:hanging="360"/>
+      </w:pPr>
+      <w:rPr>
+        <w:rFonts w:ascii="Courier New" w:hAnsi="Courier New" w:cs="Courier New" w:hint="default"/>
+      </w:rPr>
+    </w:lvl>
+    <w:lvl w:ilvl="8" w:tplc="04090005" w:tentative="1">
+      <w:start w:val="1"/>
+      <w:numFmt w:val="bullet"/>
+      <w:lvlText w:val=""/>
+      <w:lvlJc w:val="left"/>
+      <w:pPr>
+        <w:ind w:left="6540" w:hanging="360"/>
+      </w:pPr>
+      <w:rPr>
+        <w:rFonts w:ascii="Wingdings" w:hAnsi="Wingdings" w:hint="default"/>
+      </w:rPr>
+    </w:lvl>
+  </w:abstractNum>
+  <w:abstractNum w:abstractNumId="2">
     <w:nsid w:val="208F4B81"/>
     <w:multiLevelType w:val="multilevel"/>
     <w:tmpl w:val="921E1300"/>
@@ -2810,7 +2906,7 @@
       </w:rPr>
     </w:lvl>
   </w:abstractNum>
-  <w:abstractNum w:abstractNumId="2">
+  <w:abstractNum w:abstractNumId="3">
     <w:nsid w:val="2308149D"/>
     <w:multiLevelType w:val="multilevel"/>
     <w:tmpl w:val="EF901298"/>
@@ -2923,7 +3019,7 @@
       </w:rPr>
     </w:lvl>
   </w:abstractNum>
-  <w:abstractNum w:abstractNumId="3">
+  <w:abstractNum w:abstractNumId="4">
     <w:nsid w:val="3DC74038"/>
     <w:multiLevelType w:val="multilevel"/>
     <w:tmpl w:val="DC881038"/>
@@ -3036,7 +3132,7 @@
       </w:rPr>
     </w:lvl>
   </w:abstractNum>
-  <w:abstractNum w:abstractNumId="4">
+  <w:abstractNum w:abstractNumId="5">
     <w:nsid w:val="50D125EC"/>
     <w:multiLevelType w:val="multilevel"/>
     <w:tmpl w:val="EFD43ED4"/>
@@ -3149,7 +3245,7 @@
       </w:rPr>
     </w:lvl>
   </w:abstractNum>
-  <w:abstractNum w:abstractNumId="5">
+  <w:abstractNum w:abstractNumId="6">
     <w:nsid w:val="56012542"/>
     <w:multiLevelType w:val="multilevel"/>
     <w:tmpl w:val="0EA8C59A"/>
@@ -3262,7 +3358,7 @@
       </w:rPr>
     </w:lvl>
   </w:abstractNum>
-  <w:abstractNum w:abstractNumId="6">
+  <w:abstractNum w:abstractNumId="7">
     <w:nsid w:val="599337D6"/>
     <w:multiLevelType w:val="multilevel"/>
     <w:tmpl w:val="7182EDE2"/>
@@ -3376,25 +3472,28 @@
     </w:lvl>
   </w:abstractNum>
   <w:num w:numId="1">
-    <w:abstractNumId w:val="2"/>
+    <w:abstractNumId w:val="3"/>
   </w:num>
   <w:num w:numId="2">
+    <w:abstractNumId w:val="5"/>
+  </w:num>
+  <w:num w:numId="3">
+    <w:abstractNumId w:val="7"/>
+  </w:num>
+  <w:num w:numId="4">
     <w:abstractNumId w:val="4"/>
   </w:num>
-  <w:num w:numId="3">
+  <w:num w:numId="5">
     <w:abstractNumId w:val="6"/>
   </w:num>
-  <w:num w:numId="4">
-    <w:abstractNumId w:val="3"/>
-  </w:num>
-  <w:num w:numId="5">
-    <w:abstractNumId w:val="5"/>
-  </w:num>
   <w:num w:numId="6">
-    <w:abstractNumId w:val="1"/>
+    <w:abstractNumId w:val="2"/>
   </w:num>
   <w:num w:numId="7">
     <w:abstractNumId w:val="0"/>
+  </w:num>
+  <w:num w:numId="8">
+    <w:abstractNumId w:val="1"/>
   </w:num>
 </w:numbering>
 </file>
@@ -3942,6 +4041,17 @@
       <w:sz w:val="26"/>
     </w:rPr>
   </w:style>
+  <w:style w:type="paragraph" w:styleId="ListParagraph">
+    <w:name w:val="List Paragraph"/>
+    <w:basedOn w:val="Normal"/>
+    <w:uiPriority w:val="34"/>
+    <w:qFormat/>
+    <w:rsid w:val="00EB2983"/>
+    <w:pPr>
+      <w:ind w:left="720"/>
+      <w:contextualSpacing/>
+    </w:pPr>
+  </w:style>
 </w:styles>
 </file>
 

</xml_diff>